<commit_message>
fixed AT1, Retro game work
more work on AT4, fixed AT1 so it doesn't use bubblesort, and instead just prints the array in reverse
</commit_message>
<xml_diff>
--- a/Assessments/AT4/AT4 Design Document.docx
+++ b/Assessments/AT4/AT4 Design Document.docx
@@ -7,9 +7,11 @@
         <w:pStyle w:val="Heading1"/>
         <w:jc w:val="center"/>
       </w:pPr>
+      <w:bookmarkStart w:id="0" w:name="_Toc136590683"/>
       <w:r>
         <w:t>Assessment Task 4 – Retro Game Design Document</w:t>
       </w:r>
+      <w:bookmarkEnd w:id="0"/>
     </w:p>
     <w:p>
       <w:pPr>
@@ -23,47 +25,710 @@
       </w:r>
     </w:p>
     <w:p>
-      <w:pPr>
-        <w:pStyle w:val="Heading2"/>
-      </w:pPr>
-      <w:r>
-        <w:t>Mechanics and Design</w:t>
-      </w:r>
-    </w:p>
-    <w:p>
-      <w:r>
-        <w:t>Asteroids is simple, you control a ship which can rotate and shoot. Holding back will cause you to slow down. Your goal is to destroy all the asteroids</w:t>
-      </w:r>
-      <w:r>
-        <w:t>.</w:t>
-      </w:r>
-    </w:p>
-    <w:p>
-      <w:r>
-        <w:t xml:space="preserve">Using Raylib, we </w:t>
-      </w:r>
-      <w:r>
-        <w:t xml:space="preserve">have access to the Vector2 </w:t>
-      </w:r>
-      <w:r>
-        <w:t>struct built into Raylib which makes life a lot simpler, as we can use the Vector2 to hold most of the movement of both the asteroids</w:t>
-      </w:r>
-      <w:r>
-        <w:t>,</w:t>
-      </w:r>
-      <w:r>
-        <w:t xml:space="preserve"> and the player</w:t>
-      </w:r>
-      <w:r>
-        <w:t>, and also helps with drawing things on screen later, since Raylib has a lot of functions that draw using Vector2’s</w:t>
-      </w:r>
-      <w:r>
-        <w:t>.</w:t>
+      <w:r>
+        <w:drawing>
+          <wp:inline distT="0" distB="0" distL="0" distR="0" wp14:anchorId="75EE2489" wp14:editId="71B20BEF">
+            <wp:extent cx="5731510" cy="3155950"/>
+            <wp:effectExtent l="0" t="0" r="2540" b="6350"/>
+            <wp:docPr id="751599761" name="Picture 1" descr="A screenshot of a video game&#10;&#10;Description automatically generated with medium confidence"/>
+            <wp:cNvGraphicFramePr>
+              <a:graphicFrameLocks xmlns:a="http://schemas.openxmlformats.org/drawingml/2006/main" noChangeAspect="1"/>
+            </wp:cNvGraphicFramePr>
+            <a:graphic xmlns:a="http://schemas.openxmlformats.org/drawingml/2006/main">
+              <a:graphicData uri="http://schemas.openxmlformats.org/drawingml/2006/picture">
+                <pic:pic xmlns:pic="http://schemas.openxmlformats.org/drawingml/2006/picture">
+                  <pic:nvPicPr>
+                    <pic:cNvPr id="751599761" name="Picture 2" descr="A screenshot of a video game&#10;&#10;Description automatically generated with medium confidence"/>
+                    <pic:cNvPicPr/>
+                  </pic:nvPicPr>
+                  <pic:blipFill>
+                    <a:blip r:embed="rId8"/>
+                    <a:stretch>
+                      <a:fillRect/>
+                    </a:stretch>
+                  </pic:blipFill>
+                  <pic:spPr>
+                    <a:xfrm>
+                      <a:off x="0" y="0"/>
+                      <a:ext cx="5731510" cy="3155950"/>
+                    </a:xfrm>
+                    <a:prstGeom prst="rect">
+                      <a:avLst/>
+                    </a:prstGeom>
+                  </pic:spPr>
+                </pic:pic>
+              </a:graphicData>
+            </a:graphic>
+          </wp:inline>
+        </w:drawing>
       </w:r>
     </w:p>
     <w:p/>
     <w:p/>
+    <w:p>
+      <w:r>
+        <w:br w:type="page"/>
+      </w:r>
+    </w:p>
+    <w:sdt>
+      <w:sdtPr>
+        <w:id w:val="-863204570"/>
+        <w:docPartObj>
+          <w:docPartGallery w:val="Table of Contents"/>
+          <w:docPartUnique/>
+        </w:docPartObj>
+      </w:sdtPr>
+      <w:sdtEndPr>
+        <w:rPr>
+          <w:rFonts w:asciiTheme="minorHAnsi" w:eastAsiaTheme="minorHAnsi" w:hAnsiTheme="minorHAnsi" w:cstheme="minorBidi"/>
+          <w:b/>
+          <w:bCs/>
+          <w:noProof/>
+          <w:color w:val="auto"/>
+          <w:sz w:val="22"/>
+          <w:szCs w:val="22"/>
+          <w:lang w:val="en-AU"/>
+        </w:rPr>
+      </w:sdtEndPr>
+      <w:sdtContent>
+        <w:p>
+          <w:pPr>
+            <w:pStyle w:val="TOCHeading"/>
+          </w:pPr>
+          <w:r>
+            <w:t>Contents</w:t>
+          </w:r>
+        </w:p>
+        <w:p>
+          <w:pPr>
+            <w:pStyle w:val="TOC1"/>
+            <w:tabs>
+              <w:tab w:val="right" w:leader="dot" w:pos="9016"/>
+            </w:tabs>
+            <w:rPr>
+              <w:rFonts w:eastAsiaTheme="minorEastAsia"/>
+              <w:noProof/>
+              <w:lang w:eastAsia="en-AU"/>
+            </w:rPr>
+          </w:pPr>
+          <w:r>
+            <w:fldChar w:fldCharType="begin"/>
+          </w:r>
+          <w:r>
+            <w:instrText xml:space="preserve"> TOC \o "1-3" \h \z \u </w:instrText>
+          </w:r>
+          <w:r>
+            <w:fldChar w:fldCharType="separate"/>
+          </w:r>
+          <w:hyperlink w:anchor="_Toc136590683" w:history="1">
+            <w:r>
+              <w:rPr>
+                <w:rStyle w:val="Hyperlink"/>
+                <w:noProof/>
+              </w:rPr>
+              <w:t>Assessment Task 4 – Retro Game Design Document</w:t>
+            </w:r>
+            <w:r>
+              <w:rPr>
+                <w:noProof/>
+                <w:webHidden/>
+              </w:rPr>
+              <w:tab/>
+            </w:r>
+            <w:r>
+              <w:rPr>
+                <w:noProof/>
+                <w:webHidden/>
+              </w:rPr>
+              <w:fldChar w:fldCharType="begin"/>
+            </w:r>
+            <w:r>
+              <w:rPr>
+                <w:noProof/>
+                <w:webHidden/>
+              </w:rPr>
+              <w:instrText xml:space="preserve"> PAGEREF _Toc136590683 \h </w:instrText>
+            </w:r>
+            <w:r>
+              <w:rPr>
+                <w:noProof/>
+                <w:webHidden/>
+              </w:rPr>
+            </w:r>
+            <w:r>
+              <w:rPr>
+                <w:noProof/>
+                <w:webHidden/>
+              </w:rPr>
+              <w:fldChar w:fldCharType="separate"/>
+            </w:r>
+            <w:r>
+              <w:rPr>
+                <w:noProof/>
+                <w:webHidden/>
+              </w:rPr>
+              <w:t>1</w:t>
+            </w:r>
+            <w:r>
+              <w:rPr>
+                <w:noProof/>
+                <w:webHidden/>
+              </w:rPr>
+              <w:fldChar w:fldCharType="end"/>
+            </w:r>
+          </w:hyperlink>
+        </w:p>
+        <w:p>
+          <w:pPr>
+            <w:pStyle w:val="TOC2"/>
+            <w:tabs>
+              <w:tab w:val="right" w:leader="dot" w:pos="9016"/>
+            </w:tabs>
+            <w:rPr>
+              <w:rFonts w:eastAsiaTheme="minorEastAsia"/>
+              <w:noProof/>
+              <w:lang w:eastAsia="en-AU"/>
+            </w:rPr>
+          </w:pPr>
+          <w:hyperlink w:anchor="_Toc136590684" w:history="1">
+            <w:r>
+              <w:rPr>
+                <w:rStyle w:val="Hyperlink"/>
+                <w:noProof/>
+              </w:rPr>
+              <w:t>Design Concept</w:t>
+            </w:r>
+            <w:r>
+              <w:rPr>
+                <w:noProof/>
+                <w:webHidden/>
+              </w:rPr>
+              <w:tab/>
+            </w:r>
+            <w:r>
+              <w:rPr>
+                <w:noProof/>
+                <w:webHidden/>
+              </w:rPr>
+              <w:fldChar w:fldCharType="begin"/>
+            </w:r>
+            <w:r>
+              <w:rPr>
+                <w:noProof/>
+                <w:webHidden/>
+              </w:rPr>
+              <w:instrText xml:space="preserve"> PAGEREF _Toc136590684 \h </w:instrText>
+            </w:r>
+            <w:r>
+              <w:rPr>
+                <w:noProof/>
+                <w:webHidden/>
+              </w:rPr>
+            </w:r>
+            <w:r>
+              <w:rPr>
+                <w:noProof/>
+                <w:webHidden/>
+              </w:rPr>
+              <w:fldChar w:fldCharType="separate"/>
+            </w:r>
+            <w:r>
+              <w:rPr>
+                <w:noProof/>
+                <w:webHidden/>
+              </w:rPr>
+              <w:t>3</w:t>
+            </w:r>
+            <w:r>
+              <w:rPr>
+                <w:noProof/>
+                <w:webHidden/>
+              </w:rPr>
+              <w:fldChar w:fldCharType="end"/>
+            </w:r>
+          </w:hyperlink>
+        </w:p>
+        <w:p>
+          <w:pPr>
+            <w:pStyle w:val="TOC2"/>
+            <w:tabs>
+              <w:tab w:val="right" w:leader="dot" w:pos="9016"/>
+            </w:tabs>
+            <w:rPr>
+              <w:rFonts w:eastAsiaTheme="minorEastAsia"/>
+              <w:noProof/>
+              <w:lang w:eastAsia="en-AU"/>
+            </w:rPr>
+          </w:pPr>
+          <w:hyperlink w:anchor="_Toc136590685" w:history="1">
+            <w:r>
+              <w:rPr>
+                <w:rStyle w:val="Hyperlink"/>
+                <w:noProof/>
+                <w:lang w:val="en-US"/>
+              </w:rPr>
+              <w:t>Data structures and algorithms used.</w:t>
+            </w:r>
+            <w:r>
+              <w:rPr>
+                <w:noProof/>
+                <w:webHidden/>
+              </w:rPr>
+              <w:tab/>
+            </w:r>
+            <w:r>
+              <w:rPr>
+                <w:noProof/>
+                <w:webHidden/>
+              </w:rPr>
+              <w:fldChar w:fldCharType="begin"/>
+            </w:r>
+            <w:r>
+              <w:rPr>
+                <w:noProof/>
+                <w:webHidden/>
+              </w:rPr>
+              <w:instrText xml:space="preserve"> PAGEREF _Toc136590685 \h </w:instrText>
+            </w:r>
+            <w:r>
+              <w:rPr>
+                <w:noProof/>
+                <w:webHidden/>
+              </w:rPr>
+            </w:r>
+            <w:r>
+              <w:rPr>
+                <w:noProof/>
+                <w:webHidden/>
+              </w:rPr>
+              <w:fldChar w:fldCharType="separate"/>
+            </w:r>
+            <w:r>
+              <w:rPr>
+                <w:noProof/>
+                <w:webHidden/>
+              </w:rPr>
+              <w:t>4</w:t>
+            </w:r>
+            <w:r>
+              <w:rPr>
+                <w:noProof/>
+                <w:webHidden/>
+              </w:rPr>
+              <w:fldChar w:fldCharType="end"/>
+            </w:r>
+          </w:hyperlink>
+        </w:p>
+        <w:p>
+          <w:pPr>
+            <w:pStyle w:val="TOC2"/>
+            <w:tabs>
+              <w:tab w:val="right" w:leader="dot" w:pos="9016"/>
+            </w:tabs>
+            <w:rPr>
+              <w:rFonts w:eastAsiaTheme="minorEastAsia"/>
+              <w:noProof/>
+              <w:lang w:eastAsia="en-AU"/>
+            </w:rPr>
+          </w:pPr>
+          <w:hyperlink w:anchor="_Toc136590686" w:history="1">
+            <w:r>
+              <w:rPr>
+                <w:rStyle w:val="Hyperlink"/>
+                <w:noProof/>
+              </w:rPr>
+              <w:t>Design of Game</w:t>
+            </w:r>
+            <w:r>
+              <w:rPr>
+                <w:noProof/>
+                <w:webHidden/>
+              </w:rPr>
+              <w:tab/>
+            </w:r>
+            <w:r>
+              <w:rPr>
+                <w:noProof/>
+                <w:webHidden/>
+              </w:rPr>
+              <w:fldChar w:fldCharType="begin"/>
+            </w:r>
+            <w:r>
+              <w:rPr>
+                <w:noProof/>
+                <w:webHidden/>
+              </w:rPr>
+              <w:instrText xml:space="preserve"> PAGEREF _Toc136590686 \h </w:instrText>
+            </w:r>
+            <w:r>
+              <w:rPr>
+                <w:noProof/>
+                <w:webHidden/>
+              </w:rPr>
+            </w:r>
+            <w:r>
+              <w:rPr>
+                <w:noProof/>
+                <w:webHidden/>
+              </w:rPr>
+              <w:fldChar w:fldCharType="separate"/>
+            </w:r>
+            <w:r>
+              <w:rPr>
+                <w:noProof/>
+                <w:webHidden/>
+              </w:rPr>
+              <w:t>5</w:t>
+            </w:r>
+            <w:r>
+              <w:rPr>
+                <w:noProof/>
+                <w:webHidden/>
+              </w:rPr>
+              <w:fldChar w:fldCharType="end"/>
+            </w:r>
+          </w:hyperlink>
+        </w:p>
+        <w:p>
+          <w:pPr>
+            <w:pStyle w:val="TOC2"/>
+            <w:tabs>
+              <w:tab w:val="right" w:leader="dot" w:pos="9016"/>
+            </w:tabs>
+            <w:rPr>
+              <w:rFonts w:eastAsiaTheme="minorEastAsia"/>
+              <w:noProof/>
+              <w:lang w:eastAsia="en-AU"/>
+            </w:rPr>
+          </w:pPr>
+          <w:hyperlink w:anchor="_Toc136590687" w:history="1">
+            <w:r>
+              <w:rPr>
+                <w:rStyle w:val="Hyperlink"/>
+                <w:noProof/>
+              </w:rPr>
+              <w:t>Version Control</w:t>
+            </w:r>
+            <w:r>
+              <w:rPr>
+                <w:noProof/>
+                <w:webHidden/>
+              </w:rPr>
+              <w:tab/>
+            </w:r>
+            <w:r>
+              <w:rPr>
+                <w:noProof/>
+                <w:webHidden/>
+              </w:rPr>
+              <w:fldChar w:fldCharType="begin"/>
+            </w:r>
+            <w:r>
+              <w:rPr>
+                <w:noProof/>
+                <w:webHidden/>
+              </w:rPr>
+              <w:instrText xml:space="preserve"> PAGEREF _Toc136590687 \h </w:instrText>
+            </w:r>
+            <w:r>
+              <w:rPr>
+                <w:noProof/>
+                <w:webHidden/>
+              </w:rPr>
+            </w:r>
+            <w:r>
+              <w:rPr>
+                <w:noProof/>
+                <w:webHidden/>
+              </w:rPr>
+              <w:fldChar w:fldCharType="separate"/>
+            </w:r>
+            <w:r>
+              <w:rPr>
+                <w:noProof/>
+                <w:webHidden/>
+              </w:rPr>
+              <w:t>6</w:t>
+            </w:r>
+            <w:r>
+              <w:rPr>
+                <w:noProof/>
+                <w:webHidden/>
+              </w:rPr>
+              <w:fldChar w:fldCharType="end"/>
+            </w:r>
+          </w:hyperlink>
+        </w:p>
+        <w:p>
+          <w:r>
+            <w:rPr>
+              <w:b/>
+              <w:bCs/>
+              <w:noProof/>
+            </w:rPr>
+            <w:fldChar w:fldCharType="end"/>
+          </w:r>
+        </w:p>
+      </w:sdtContent>
+    </w:sdt>
+    <w:p/>
+    <w:p/>
+    <w:p>
+      <w:r>
+        <w:br w:type="page"/>
+      </w:r>
+    </w:p>
+    <w:p>
+      <w:pPr>
+        <w:pStyle w:val="Heading2"/>
+      </w:pPr>
+      <w:bookmarkStart w:id="1" w:name="_Toc136590684"/>
+      <w:r>
+        <w:lastRenderedPageBreak/>
+        <w:t>Design Concept</w:t>
+      </w:r>
+      <w:bookmarkEnd w:id="1"/>
+    </w:p>
+    <w:p>
+      <w:r>
+        <w:t>The design of asteroids is simple. We just need a triangle representing the player that shoots at circular objects</w:t>
+      </w:r>
+      <w:r>
+        <w:t xml:space="preserve"> which break into smaller version of </w:t>
+      </w:r>
+      <w:proofErr w:type="gramStart"/>
+      <w:r>
+        <w:t>itself</w:t>
+      </w:r>
+      <w:r>
+        <w:t>, or</w:t>
+      </w:r>
+      <w:proofErr w:type="gramEnd"/>
+      <w:r>
+        <w:t xml:space="preserve"> gets destroyed if at its smallest.</w:t>
+      </w:r>
+    </w:p>
+    <w:p>
+      <w:r>
+        <w:rPr>
+          <w:noProof/>
+        </w:rPr>
+        <w:drawing>
+          <wp:inline distT="0" distB="0" distL="0" distR="0" wp14:anchorId="1980216E" wp14:editId="1A585DED">
+            <wp:extent cx="5724525" cy="3267075"/>
+            <wp:effectExtent l="0" t="0" r="9525" b="9525"/>
+            <wp:docPr id="2106091173" name="Picture 2"/>
+            <wp:cNvGraphicFramePr>
+              <a:graphicFrameLocks xmlns:a="http://schemas.openxmlformats.org/drawingml/2006/main" noChangeAspect="1"/>
+            </wp:cNvGraphicFramePr>
+            <a:graphic xmlns:a="http://schemas.openxmlformats.org/drawingml/2006/main">
+              <a:graphicData uri="http://schemas.openxmlformats.org/drawingml/2006/picture">
+                <pic:pic xmlns:pic="http://schemas.openxmlformats.org/drawingml/2006/picture">
+                  <pic:nvPicPr>
+                    <pic:cNvPr id="0" name="Picture 1"/>
+                    <pic:cNvPicPr>
+                      <a:picLocks noChangeAspect="1" noChangeArrowheads="1"/>
+                    </pic:cNvPicPr>
+                  </pic:nvPicPr>
+                  <pic:blipFill>
+                    <a:blip r:embed="rId9">
+                      <a:extLst>
+                        <a:ext uri="{28A0092B-C50C-407E-A947-70E740481C1C}">
+                          <a14:useLocalDpi xmlns:a14="http://schemas.microsoft.com/office/drawing/2010/main" val="0"/>
+                        </a:ext>
+                      </a:extLst>
+                    </a:blip>
+                    <a:srcRect/>
+                    <a:stretch>
+                      <a:fillRect/>
+                    </a:stretch>
+                  </pic:blipFill>
+                  <pic:spPr bwMode="auto">
+                    <a:xfrm>
+                      <a:off x="0" y="0"/>
+                      <a:ext cx="5724525" cy="3267075"/>
+                    </a:xfrm>
+                    <a:prstGeom prst="rect">
+                      <a:avLst/>
+                    </a:prstGeom>
+                    <a:noFill/>
+                    <a:ln>
+                      <a:noFill/>
+                    </a:ln>
+                  </pic:spPr>
+                </pic:pic>
+              </a:graphicData>
+            </a:graphic>
+          </wp:inline>
+        </w:drawing>
+      </w:r>
+    </w:p>
+    <w:p>
+      <w:r>
+        <w:t>In the original game, the</w:t>
+      </w:r>
+      <w:r>
+        <w:t xml:space="preserve"> asteroids were more varied in shape</w:t>
+      </w:r>
+      <w:r>
+        <w:rPr>
+          <w:noProof/>
+        </w:rPr>
+        <w:t xml:space="preserve"> </w:t>
+      </w:r>
+    </w:p>
+    <w:p>
+      <w:r>
+        <w:drawing>
+          <wp:inline distT="0" distB="0" distL="0" distR="0" wp14:anchorId="7486350C" wp14:editId="5BAE11C2">
+            <wp:extent cx="1209844" cy="1419423"/>
+            <wp:effectExtent l="0" t="0" r="9525" b="9525"/>
+            <wp:docPr id="1825027218" name="Picture 3" descr="A picture containing black, text, font, sketch&#10;&#10;Description automatically generated"/>
+            <wp:cNvGraphicFramePr>
+              <a:graphicFrameLocks xmlns:a="http://schemas.openxmlformats.org/drawingml/2006/main" noChangeAspect="1"/>
+            </wp:cNvGraphicFramePr>
+            <a:graphic xmlns:a="http://schemas.openxmlformats.org/drawingml/2006/main">
+              <a:graphicData uri="http://schemas.openxmlformats.org/drawingml/2006/picture">
+                <pic:pic xmlns:pic="http://schemas.openxmlformats.org/drawingml/2006/picture">
+                  <pic:nvPicPr>
+                    <pic:cNvPr id="1825027218" name="Picture 4" descr="A picture containing black, text, font, sketch&#10;&#10;Description automatically generated"/>
+                    <pic:cNvPicPr/>
+                  </pic:nvPicPr>
+                  <pic:blipFill>
+                    <a:blip r:embed="rId10"/>
+                    <a:stretch>
+                      <a:fillRect/>
+                    </a:stretch>
+                  </pic:blipFill>
+                  <pic:spPr>
+                    <a:xfrm>
+                      <a:off x="0" y="0"/>
+                      <a:ext cx="1209844" cy="1419423"/>
+                    </a:xfrm>
+                    <a:prstGeom prst="rect">
+                      <a:avLst/>
+                    </a:prstGeom>
+                  </pic:spPr>
+                </pic:pic>
+              </a:graphicData>
+            </a:graphic>
+          </wp:inline>
+        </w:drawing>
+      </w:r>
+      <w:r>
+        <w:t xml:space="preserve"> </w:t>
+      </w:r>
+    </w:p>
+    <w:p/>
+    <w:p/>
+    <w:p/>
+    <w:p>
+      <w:pPr>
+        <w:rPr>
+          <w:rFonts w:asciiTheme="majorHAnsi" w:eastAsiaTheme="majorEastAsia" w:hAnsiTheme="majorHAnsi" w:cstheme="majorBidi"/>
+          <w:color w:val="2F5496" w:themeColor="accent1" w:themeShade="BF"/>
+          <w:sz w:val="26"/>
+          <w:szCs w:val="26"/>
+          <w:lang w:val="en-US"/>
+        </w:rPr>
+      </w:pPr>
+      <w:r>
+        <w:rPr>
+          <w:lang w:val="en-US"/>
+        </w:rPr>
+        <w:br w:type="page"/>
+      </w:r>
+    </w:p>
+    <w:p>
+      <w:pPr>
+        <w:pStyle w:val="Heading2"/>
+        <w:rPr>
+          <w:lang w:val="en-US"/>
+        </w:rPr>
+      </w:pPr>
+      <w:bookmarkStart w:id="2" w:name="_Toc136590685"/>
+      <w:r>
+        <w:rPr>
+          <w:lang w:val="en-US"/>
+        </w:rPr>
+        <w:lastRenderedPageBreak/>
+        <w:t>D</w:t>
+      </w:r>
+      <w:r>
+        <w:rPr>
+          <w:lang w:val="en-US"/>
+        </w:rPr>
+        <w:t>ata structures and algorithms used.</w:t>
+      </w:r>
+      <w:bookmarkEnd w:id="2"/>
+    </w:p>
+    <w:p>
+      <w:pPr>
+        <w:rPr>
+          <w:lang w:val="en-US"/>
+        </w:rPr>
+      </w:pPr>
+    </w:p>
+    <w:p>
+      <w:pPr>
+        <w:rPr>
+          <w:lang w:val="en-US"/>
+        </w:rPr>
+      </w:pPr>
+      <w:r>
+        <w:rPr>
+          <w:lang w:val="en-US"/>
+        </w:rPr>
+        <w:br w:type="page"/>
+      </w:r>
+    </w:p>
+    <w:p>
+      <w:pPr>
+        <w:rPr>
+          <w:rFonts w:asciiTheme="majorHAnsi" w:eastAsiaTheme="majorEastAsia" w:hAnsiTheme="majorHAnsi" w:cstheme="majorBidi"/>
+          <w:color w:val="2F5496" w:themeColor="accent1" w:themeShade="BF"/>
+          <w:sz w:val="26"/>
+          <w:szCs w:val="26"/>
+          <w:lang w:val="en-US"/>
+        </w:rPr>
+      </w:pPr>
+    </w:p>
+    <w:p>
+      <w:pPr>
+        <w:pStyle w:val="Heading2"/>
+      </w:pPr>
+      <w:bookmarkStart w:id="3" w:name="_Toc136590686"/>
+      <w:r>
+        <w:t>Design of Game</w:t>
+      </w:r>
+      <w:bookmarkEnd w:id="3"/>
+    </w:p>
+    <w:p>
+      <w:pPr>
+        <w:rPr>
+          <w:rFonts w:asciiTheme="majorHAnsi" w:eastAsiaTheme="majorEastAsia" w:hAnsiTheme="majorHAnsi" w:cstheme="majorBidi"/>
+          <w:color w:val="2F5496" w:themeColor="accent1" w:themeShade="BF"/>
+          <w:sz w:val="26"/>
+          <w:szCs w:val="26"/>
+        </w:rPr>
+      </w:pPr>
+      <w:r>
+        <w:br w:type="page"/>
+      </w:r>
+    </w:p>
+    <w:p>
+      <w:pPr>
+        <w:pStyle w:val="Heading2"/>
+      </w:pPr>
+      <w:bookmarkStart w:id="4" w:name="_Toc136590687"/>
+      <w:r>
+        <w:lastRenderedPageBreak/>
+        <w:t>Version Control</w:t>
+      </w:r>
+      <w:bookmarkEnd w:id="4"/>
+    </w:p>
     <w:sectPr>
+      <w:headerReference w:type="default" r:id="rId11"/>
       <w:pgSz w:w="11906" w:h="16838"/>
       <w:pgMar w:top="1440" w:right="1440" w:bottom="1440" w:left="1440" w:header="708" w:footer="708" w:gutter="0"/>
       <w:cols w:space="708"/>
@@ -71,6 +736,190 @@
     </w:sectPr>
   </w:body>
 </w:document>
+</file>
+
+<file path=word/endnotes.xml><?xml version="1.0" encoding="utf-8"?>
+<w:endnotes xmlns:wpc="http://schemas.microsoft.com/office/word/2010/wordprocessingCanvas" xmlns:cx="http://schemas.microsoft.com/office/drawing/2014/chartex" xmlns:cx1="http://schemas.microsoft.com/office/drawing/2015/9/8/chartex" xmlns:cx2="http://schemas.microsoft.com/office/drawing/2015/10/21/chartex" xmlns:cx3="http://schemas.microsoft.com/office/drawing/2016/5/9/chartex" xmlns:cx4="http://schemas.microsoft.com/office/drawing/2016/5/10/chartex" xmlns:cx5="http://schemas.microsoft.com/office/drawing/2016/5/11/chartex" xmlns:cx6="http://schemas.microsoft.com/office/drawing/2016/5/12/chartex" xmlns:cx7="http://schemas.microsoft.com/office/drawing/2016/5/13/chartex" xmlns:cx8="http://schemas.microsoft.com/office/drawing/2016/5/14/chartex" xmlns:mc="http://schemas.openxmlformats.org/markup-compatibility/2006" xmlns:aink="http://schemas.microsoft.com/office/drawing/2016/ink" xmlns:am3d="http://schemas.microsoft.com/office/drawing/2017/model3d" xmlns:o="urn:schemas-microsoft-com:office:office" xmlns:oel="http://schemas.microsoft.com/office/2019/extlst" xmlns:r="http://schemas.openxmlformats.org/officeDocument/2006/relationships" xmlns:m="http://schemas.openxmlformats.org/officeDocument/2006/math" xmlns:v="urn:schemas-microsoft-com:vml" xmlns:wp14="http://schemas.microsoft.com/office/word/2010/wordprocessingDrawing" xmlns:wp="http://schemas.openxmlformats.org/drawingml/2006/wordprocessingDrawing" xmlns:w10="urn:schemas-microsoft-com:office:word" xmlns:w="http://schemas.openxmlformats.org/wordprocessingml/2006/main" xmlns:w14="http://schemas.microsoft.com/office/word/2010/wordml" xmlns:w15="http://schemas.microsoft.com/office/word/2012/wordml" xmlns:w16cex="http://schemas.microsoft.com/office/word/2018/wordml/cex" xmlns:w16cid="http://schemas.microsoft.com/office/word/2016/wordml/cid" xmlns:w16="http://schemas.microsoft.com/office/word/2018/wordml" xmlns:w16sdtdh="http://schemas.microsoft.com/office/word/2020/wordml/sdtdatahash" xmlns:w16se="http://schemas.microsoft.com/office/word/2015/wordml/symex" xmlns:wpg="http://schemas.microsoft.com/office/word/2010/wordprocessingGroup" xmlns:wpi="http://schemas.microsoft.com/office/word/2010/wordprocessingInk" xmlns:wne="http://schemas.microsoft.com/office/word/2006/wordml" xmlns:wps="http://schemas.microsoft.com/office/word/2010/wordprocessingShape" mc:Ignorable="w14 w15 w16se w16cid w16 w16cex w16sdtdh wp14">
+  <w:endnote w:type="separator" w:id="-1">
+    <w:p>
+      <w:pPr>
+        <w:spacing w:after="0" w:line="240" w:lineRule="auto"/>
+      </w:pPr>
+      <w:r>
+        <w:separator/>
+      </w:r>
+    </w:p>
+  </w:endnote>
+  <w:endnote w:type="continuationSeparator" w:id="0">
+    <w:p>
+      <w:pPr>
+        <w:spacing w:after="0" w:line="240" w:lineRule="auto"/>
+      </w:pPr>
+      <w:r>
+        <w:continuationSeparator/>
+      </w:r>
+    </w:p>
+  </w:endnote>
+</w:endnotes>
+</file>
+
+<file path=word/footnotes.xml><?xml version="1.0" encoding="utf-8"?>
+<w:footnotes xmlns:wpc="http://schemas.microsoft.com/office/word/2010/wordprocessingCanvas" xmlns:cx="http://schemas.microsoft.com/office/drawing/2014/chartex" xmlns:cx1="http://schemas.microsoft.com/office/drawing/2015/9/8/chartex" xmlns:cx2="http://schemas.microsoft.com/office/drawing/2015/10/21/chartex" xmlns:cx3="http://schemas.microsoft.com/office/drawing/2016/5/9/chartex" xmlns:cx4="http://schemas.microsoft.com/office/drawing/2016/5/10/chartex" xmlns:cx5="http://schemas.microsoft.com/office/drawing/2016/5/11/chartex" xmlns:cx6="http://schemas.microsoft.com/office/drawing/2016/5/12/chartex" xmlns:cx7="http://schemas.microsoft.com/office/drawing/2016/5/13/chartex" xmlns:cx8="http://schemas.microsoft.com/office/drawing/2016/5/14/chartex" xmlns:mc="http://schemas.openxmlformats.org/markup-compatibility/2006" xmlns:aink="http://schemas.microsoft.com/office/drawing/2016/ink" xmlns:am3d="http://schemas.microsoft.com/office/drawing/2017/model3d" xmlns:o="urn:schemas-microsoft-com:office:office" xmlns:oel="http://schemas.microsoft.com/office/2019/extlst" xmlns:r="http://schemas.openxmlformats.org/officeDocument/2006/relationships" xmlns:m="http://schemas.openxmlformats.org/officeDocument/2006/math" xmlns:v="urn:schemas-microsoft-com:vml" xmlns:wp14="http://schemas.microsoft.com/office/word/2010/wordprocessingDrawing" xmlns:wp="http://schemas.openxmlformats.org/drawingml/2006/wordprocessingDrawing" xmlns:w10="urn:schemas-microsoft-com:office:word" xmlns:w="http://schemas.openxmlformats.org/wordprocessingml/2006/main" xmlns:w14="http://schemas.microsoft.com/office/word/2010/wordml" xmlns:w15="http://schemas.microsoft.com/office/word/2012/wordml" xmlns:w16cex="http://schemas.microsoft.com/office/word/2018/wordml/cex" xmlns:w16cid="http://schemas.microsoft.com/office/word/2016/wordml/cid" xmlns:w16="http://schemas.microsoft.com/office/word/2018/wordml" xmlns:w16sdtdh="http://schemas.microsoft.com/office/word/2020/wordml/sdtdatahash" xmlns:w16se="http://schemas.microsoft.com/office/word/2015/wordml/symex" xmlns:wpg="http://schemas.microsoft.com/office/word/2010/wordprocessingGroup" xmlns:wpi="http://schemas.microsoft.com/office/word/2010/wordprocessingInk" xmlns:wne="http://schemas.microsoft.com/office/word/2006/wordml" xmlns:wps="http://schemas.microsoft.com/office/word/2010/wordprocessingShape" mc:Ignorable="w14 w15 w16se w16cid w16 w16cex w16sdtdh wp14">
+  <w:footnote w:type="separator" w:id="-1">
+    <w:p>
+      <w:pPr>
+        <w:spacing w:after="0" w:line="240" w:lineRule="auto"/>
+      </w:pPr>
+      <w:r>
+        <w:separator/>
+      </w:r>
+    </w:p>
+  </w:footnote>
+  <w:footnote w:type="continuationSeparator" w:id="0">
+    <w:p>
+      <w:pPr>
+        <w:spacing w:after="0" w:line="240" w:lineRule="auto"/>
+      </w:pPr>
+      <w:r>
+        <w:continuationSeparator/>
+      </w:r>
+    </w:p>
+  </w:footnote>
+</w:footnotes>
+</file>
+
+<file path=word/header1.xml><?xml version="1.0" encoding="utf-8"?>
+<w:hdr xmlns:wpc="http://schemas.microsoft.com/office/word/2010/wordprocessingCanvas" xmlns:cx="http://schemas.microsoft.com/office/drawing/2014/chartex" xmlns:cx1="http://schemas.microsoft.com/office/drawing/2015/9/8/chartex" xmlns:cx2="http://schemas.microsoft.com/office/drawing/2015/10/21/chartex" xmlns:cx3="http://schemas.microsoft.com/office/drawing/2016/5/9/chartex" xmlns:cx4="http://schemas.microsoft.com/office/drawing/2016/5/10/chartex" xmlns:cx5="http://schemas.microsoft.com/office/drawing/2016/5/11/chartex" xmlns:cx6="http://schemas.microsoft.com/office/drawing/2016/5/12/chartex" xmlns:cx7="http://schemas.microsoft.com/office/drawing/2016/5/13/chartex" xmlns:cx8="http://schemas.microsoft.com/office/drawing/2016/5/14/chartex" xmlns:mc="http://schemas.openxmlformats.org/markup-compatibility/2006" xmlns:aink="http://schemas.microsoft.com/office/drawing/2016/ink" xmlns:am3d="http://schemas.microsoft.com/office/drawing/2017/model3d" xmlns:o="urn:schemas-microsoft-com:office:office" xmlns:oel="http://schemas.microsoft.com/office/2019/extlst" xmlns:r="http://schemas.openxmlformats.org/officeDocument/2006/relationships" xmlns:m="http://schemas.openxmlformats.org/officeDocument/2006/math" xmlns:v="urn:schemas-microsoft-com:vml" xmlns:wp14="http://schemas.microsoft.com/office/word/2010/wordprocessingDrawing" xmlns:wp="http://schemas.openxmlformats.org/drawingml/2006/wordprocessingDrawing" xmlns:w10="urn:schemas-microsoft-com:office:word" xmlns:w="http://schemas.openxmlformats.org/wordprocessingml/2006/main" xmlns:w14="http://schemas.microsoft.com/office/word/2010/wordml" xmlns:w15="http://schemas.microsoft.com/office/word/2012/wordml" xmlns:w16cex="http://schemas.microsoft.com/office/word/2018/wordml/cex" xmlns:w16cid="http://schemas.microsoft.com/office/word/2016/wordml/cid" xmlns:w16="http://schemas.microsoft.com/office/word/2018/wordml" xmlns:w16sdtdh="http://schemas.microsoft.com/office/word/2020/wordml/sdtdatahash" xmlns:w16se="http://schemas.microsoft.com/office/word/2015/wordml/symex" xmlns:wpg="http://schemas.microsoft.com/office/word/2010/wordprocessingGroup" xmlns:wpi="http://schemas.microsoft.com/office/word/2010/wordprocessingInk" xmlns:wne="http://schemas.microsoft.com/office/word/2006/wordml" xmlns:wps="http://schemas.microsoft.com/office/word/2010/wordprocessingShape" mc:Ignorable="w14 w15 w16se w16cid w16 w16cex w16sdtdh wp14">
+  <w:p>
+    <w:pPr>
+      <w:pStyle w:val="Header"/>
+      <w:jc w:val="center"/>
+    </w:pPr>
+    <w:r>
+      <w:t>Design Document</w:t>
+    </w:r>
+  </w:p>
+</w:hdr>
+</file>
+
+<file path=word/numbering.xml><?xml version="1.0" encoding="utf-8"?>
+<w:numbering xmlns:wpc="http://schemas.microsoft.com/office/word/2010/wordprocessingCanvas" xmlns:cx="http://schemas.microsoft.com/office/drawing/2014/chartex" xmlns:cx1="http://schemas.microsoft.com/office/drawing/2015/9/8/chartex" xmlns:cx2="http://schemas.microsoft.com/office/drawing/2015/10/21/chartex" xmlns:cx3="http://schemas.microsoft.com/office/drawing/2016/5/9/chartex" xmlns:cx4="http://schemas.microsoft.com/office/drawing/2016/5/10/chartex" xmlns:cx5="http://schemas.microsoft.com/office/drawing/2016/5/11/chartex" xmlns:cx6="http://schemas.microsoft.com/office/drawing/2016/5/12/chartex" xmlns:cx7="http://schemas.microsoft.com/office/drawing/2016/5/13/chartex" xmlns:cx8="http://schemas.microsoft.com/office/drawing/2016/5/14/chartex" xmlns:mc="http://schemas.openxmlformats.org/markup-compatibility/2006" xmlns:aink="http://schemas.microsoft.com/office/drawing/2016/ink" xmlns:am3d="http://schemas.microsoft.com/office/drawing/2017/model3d" xmlns:o="urn:schemas-microsoft-com:office:office" xmlns:oel="http://schemas.microsoft.com/office/2019/extlst" xmlns:r="http://schemas.openxmlformats.org/officeDocument/2006/relationships" xmlns:m="http://schemas.openxmlformats.org/officeDocument/2006/math" xmlns:v="urn:schemas-microsoft-com:vml" xmlns:wp14="http://schemas.microsoft.com/office/word/2010/wordprocessingDrawing" xmlns:wp="http://schemas.openxmlformats.org/drawingml/2006/wordprocessingDrawing" xmlns:w10="urn:schemas-microsoft-com:office:word" xmlns:w="http://schemas.openxmlformats.org/wordprocessingml/2006/main" xmlns:w14="http://schemas.microsoft.com/office/word/2010/wordml" xmlns:w15="http://schemas.microsoft.com/office/word/2012/wordml" xmlns:w16cex="http://schemas.microsoft.com/office/word/2018/wordml/cex" xmlns:w16cid="http://schemas.microsoft.com/office/word/2016/wordml/cid" xmlns:w16="http://schemas.microsoft.com/office/word/2018/wordml" xmlns:w16sdtdh="http://schemas.microsoft.com/office/word/2020/wordml/sdtdatahash" xmlns:w16se="http://schemas.microsoft.com/office/word/2015/wordml/symex" xmlns:wpg="http://schemas.microsoft.com/office/word/2010/wordprocessingGroup" xmlns:wpi="http://schemas.microsoft.com/office/word/2010/wordprocessingInk" xmlns:wne="http://schemas.microsoft.com/office/word/2006/wordml" xmlns:wps="http://schemas.microsoft.com/office/word/2010/wordprocessingShape" mc:Ignorable="w14 w15 w16se w16cid w16 w16cex w16sdtdh wp14">
+  <w:abstractNum w:abstractNumId="0" w15:restartNumberingAfterBreak="0">
+    <w:nsid w:val="10CC092D"/>
+    <w:multiLevelType w:val="hybridMultilevel"/>
+    <w:tmpl w:val="4E48794E"/>
+    <w:lvl w:ilvl="0" w:tplc="4CB05EDA">
+      <w:numFmt w:val="bullet"/>
+      <w:lvlText w:val=""/>
+      <w:lvlJc w:val="left"/>
+      <w:pPr>
+        <w:ind w:left="720" w:hanging="360"/>
+      </w:pPr>
+      <w:rPr>
+        <w:rFonts w:ascii="Symbol" w:eastAsiaTheme="minorHAnsi" w:hAnsi="Symbol" w:cstheme="minorBidi" w:hint="default"/>
+      </w:rPr>
+    </w:lvl>
+    <w:lvl w:ilvl="1" w:tplc="0C090003" w:tentative="1">
+      <w:start w:val="1"/>
+      <w:numFmt w:val="bullet"/>
+      <w:lvlText w:val="o"/>
+      <w:lvlJc w:val="left"/>
+      <w:pPr>
+        <w:ind w:left="1440" w:hanging="360"/>
+      </w:pPr>
+      <w:rPr>
+        <w:rFonts w:ascii="Courier New" w:hAnsi="Courier New" w:cs="Courier New" w:hint="default"/>
+      </w:rPr>
+    </w:lvl>
+    <w:lvl w:ilvl="2" w:tplc="0C090005" w:tentative="1">
+      <w:start w:val="1"/>
+      <w:numFmt w:val="bullet"/>
+      <w:lvlText w:val=""/>
+      <w:lvlJc w:val="left"/>
+      <w:pPr>
+        <w:ind w:left="2160" w:hanging="360"/>
+      </w:pPr>
+      <w:rPr>
+        <w:rFonts w:ascii="Wingdings" w:hAnsi="Wingdings" w:hint="default"/>
+      </w:rPr>
+    </w:lvl>
+    <w:lvl w:ilvl="3" w:tplc="0C090001" w:tentative="1">
+      <w:start w:val="1"/>
+      <w:numFmt w:val="bullet"/>
+      <w:lvlText w:val=""/>
+      <w:lvlJc w:val="left"/>
+      <w:pPr>
+        <w:ind w:left="2880" w:hanging="360"/>
+      </w:pPr>
+      <w:rPr>
+        <w:rFonts w:ascii="Symbol" w:hAnsi="Symbol" w:hint="default"/>
+      </w:rPr>
+    </w:lvl>
+    <w:lvl w:ilvl="4" w:tplc="0C090003" w:tentative="1">
+      <w:start w:val="1"/>
+      <w:numFmt w:val="bullet"/>
+      <w:lvlText w:val="o"/>
+      <w:lvlJc w:val="left"/>
+      <w:pPr>
+        <w:ind w:left="3600" w:hanging="360"/>
+      </w:pPr>
+      <w:rPr>
+        <w:rFonts w:ascii="Courier New" w:hAnsi="Courier New" w:cs="Courier New" w:hint="default"/>
+      </w:rPr>
+    </w:lvl>
+    <w:lvl w:ilvl="5" w:tplc="0C090005" w:tentative="1">
+      <w:start w:val="1"/>
+      <w:numFmt w:val="bullet"/>
+      <w:lvlText w:val=""/>
+      <w:lvlJc w:val="left"/>
+      <w:pPr>
+        <w:ind w:left="4320" w:hanging="360"/>
+      </w:pPr>
+      <w:rPr>
+        <w:rFonts w:ascii="Wingdings" w:hAnsi="Wingdings" w:hint="default"/>
+      </w:rPr>
+    </w:lvl>
+    <w:lvl w:ilvl="6" w:tplc="0C090001" w:tentative="1">
+      <w:start w:val="1"/>
+      <w:numFmt w:val="bullet"/>
+      <w:lvlText w:val=""/>
+      <w:lvlJc w:val="left"/>
+      <w:pPr>
+        <w:ind w:left="5040" w:hanging="360"/>
+      </w:pPr>
+      <w:rPr>
+        <w:rFonts w:ascii="Symbol" w:hAnsi="Symbol" w:hint="default"/>
+      </w:rPr>
+    </w:lvl>
+    <w:lvl w:ilvl="7" w:tplc="0C090003" w:tentative="1">
+      <w:start w:val="1"/>
+      <w:numFmt w:val="bullet"/>
+      <w:lvlText w:val="o"/>
+      <w:lvlJc w:val="left"/>
+      <w:pPr>
+        <w:ind w:left="5760" w:hanging="360"/>
+      </w:pPr>
+      <w:rPr>
+        <w:rFonts w:ascii="Courier New" w:hAnsi="Courier New" w:cs="Courier New" w:hint="default"/>
+      </w:rPr>
+    </w:lvl>
+    <w:lvl w:ilvl="8" w:tplc="0C090005" w:tentative="1">
+      <w:start w:val="1"/>
+      <w:numFmt w:val="bullet"/>
+      <w:lvlText w:val=""/>
+      <w:lvlJc w:val="left"/>
+      <w:pPr>
+        <w:ind w:left="6480" w:hanging="360"/>
+      </w:pPr>
+      <w:rPr>
+        <w:rFonts w:ascii="Wingdings" w:hAnsi="Wingdings" w:hint="default"/>
+      </w:rPr>
+    </w:lvl>
+  </w:abstractNum>
+  <w:num w:numId="1" w16cid:durableId="1239251446">
+    <w:abstractNumId w:val="0"/>
+  </w:num>
+</w:numbering>
 </file>
 
 <file path=word/styles.xml><?xml version="1.0" encoding="utf-8"?>
@@ -515,6 +1364,28 @@
       <w:szCs w:val="26"/>
     </w:rPr>
   </w:style>
+  <w:style w:type="paragraph" w:styleId="Heading3">
+    <w:name w:val="heading 3"/>
+    <w:basedOn w:val="Normal"/>
+    <w:next w:val="Normal"/>
+    <w:link w:val="Heading3Char"/>
+    <w:uiPriority w:val="9"/>
+    <w:unhideWhenUsed/>
+    <w:qFormat/>
+    <w:rsid w:val="00AA3CCA"/>
+    <w:pPr>
+      <w:keepNext/>
+      <w:keepLines/>
+      <w:spacing w:before="40" w:after="0"/>
+      <w:outlineLvl w:val="2"/>
+    </w:pPr>
+    <w:rPr>
+      <w:rFonts w:asciiTheme="majorHAnsi" w:eastAsiaTheme="majorEastAsia" w:hAnsiTheme="majorHAnsi" w:cstheme="majorBidi"/>
+      <w:color w:val="1F3763" w:themeColor="accent1" w:themeShade="7F"/>
+      <w:sz w:val="24"/>
+      <w:szCs w:val="24"/>
+    </w:rPr>
+  </w:style>
   <w:style w:type="character" w:default="1" w:styleId="DefaultParagraphFont">
     <w:name w:val="Default Paragraph Font"/>
     <w:uiPriority w:val="1"/>
@@ -567,6 +1438,125 @@
       <w:sz w:val="26"/>
       <w:szCs w:val="26"/>
     </w:rPr>
+  </w:style>
+  <w:style w:type="paragraph" w:styleId="ListParagraph">
+    <w:name w:val="List Paragraph"/>
+    <w:basedOn w:val="Normal"/>
+    <w:uiPriority w:val="34"/>
+    <w:qFormat/>
+    <w:rsid w:val="00185756"/>
+    <w:pPr>
+      <w:ind w:left="720"/>
+      <w:contextualSpacing/>
+    </w:pPr>
+  </w:style>
+  <w:style w:type="paragraph" w:styleId="TOCHeading">
+    <w:name w:val="TOC Heading"/>
+    <w:basedOn w:val="Heading1"/>
+    <w:next w:val="Normal"/>
+    <w:uiPriority w:val="39"/>
+    <w:unhideWhenUsed/>
+    <w:qFormat/>
+    <w:rsid w:val="00FA31A3"/>
+    <w:pPr>
+      <w:outlineLvl w:val="9"/>
+    </w:pPr>
+    <w:rPr>
+      <w:lang w:val="en-US"/>
+    </w:rPr>
+  </w:style>
+  <w:style w:type="paragraph" w:styleId="TOC1">
+    <w:name w:val="toc 1"/>
+    <w:basedOn w:val="Normal"/>
+    <w:next w:val="Normal"/>
+    <w:autoRedefine/>
+    <w:uiPriority w:val="39"/>
+    <w:unhideWhenUsed/>
+    <w:rsid w:val="00FA31A3"/>
+    <w:pPr>
+      <w:spacing w:after="100"/>
+    </w:pPr>
+  </w:style>
+  <w:style w:type="paragraph" w:styleId="TOC2">
+    <w:name w:val="toc 2"/>
+    <w:basedOn w:val="Normal"/>
+    <w:next w:val="Normal"/>
+    <w:autoRedefine/>
+    <w:uiPriority w:val="39"/>
+    <w:unhideWhenUsed/>
+    <w:rsid w:val="00FA31A3"/>
+    <w:pPr>
+      <w:spacing w:after="100"/>
+      <w:ind w:left="220"/>
+    </w:pPr>
+  </w:style>
+  <w:style w:type="character" w:styleId="Hyperlink">
+    <w:name w:val="Hyperlink"/>
+    <w:basedOn w:val="DefaultParagraphFont"/>
+    <w:uiPriority w:val="99"/>
+    <w:unhideWhenUsed/>
+    <w:rsid w:val="00FA31A3"/>
+    <w:rPr>
+      <w:color w:val="0563C1" w:themeColor="hyperlink"/>
+      <w:u w:val="single"/>
+    </w:rPr>
+  </w:style>
+  <w:style w:type="character" w:customStyle="1" w:styleId="Heading3Char">
+    <w:name w:val="Heading 3 Char"/>
+    <w:basedOn w:val="DefaultParagraphFont"/>
+    <w:link w:val="Heading3"/>
+    <w:uiPriority w:val="9"/>
+    <w:rsid w:val="00AA3CCA"/>
+    <w:rPr>
+      <w:rFonts w:asciiTheme="majorHAnsi" w:eastAsiaTheme="majorEastAsia" w:hAnsiTheme="majorHAnsi" w:cstheme="majorBidi"/>
+      <w:color w:val="1F3763" w:themeColor="accent1" w:themeShade="7F"/>
+      <w:sz w:val="24"/>
+      <w:szCs w:val="24"/>
+    </w:rPr>
+  </w:style>
+  <w:style w:type="paragraph" w:styleId="Header">
+    <w:name w:val="header"/>
+    <w:basedOn w:val="Normal"/>
+    <w:link w:val="HeaderChar"/>
+    <w:uiPriority w:val="99"/>
+    <w:unhideWhenUsed/>
+    <w:rsid w:val="0083567F"/>
+    <w:pPr>
+      <w:tabs>
+        <w:tab w:val="center" w:pos="4513"/>
+        <w:tab w:val="right" w:pos="9026"/>
+      </w:tabs>
+      <w:spacing w:after="0" w:line="240" w:lineRule="auto"/>
+    </w:pPr>
+  </w:style>
+  <w:style w:type="character" w:customStyle="1" w:styleId="HeaderChar">
+    <w:name w:val="Header Char"/>
+    <w:basedOn w:val="DefaultParagraphFont"/>
+    <w:link w:val="Header"/>
+    <w:uiPriority w:val="99"/>
+    <w:rsid w:val="0083567F"/>
+  </w:style>
+  <w:style w:type="paragraph" w:styleId="Footer">
+    <w:name w:val="footer"/>
+    <w:basedOn w:val="Normal"/>
+    <w:link w:val="FooterChar"/>
+    <w:uiPriority w:val="99"/>
+    <w:unhideWhenUsed/>
+    <w:rsid w:val="0083567F"/>
+    <w:pPr>
+      <w:tabs>
+        <w:tab w:val="center" w:pos="4513"/>
+        <w:tab w:val="right" w:pos="9026"/>
+      </w:tabs>
+      <w:spacing w:after="0" w:line="240" w:lineRule="auto"/>
+    </w:pPr>
+  </w:style>
+  <w:style w:type="character" w:customStyle="1" w:styleId="FooterChar">
+    <w:name w:val="Footer Char"/>
+    <w:basedOn w:val="DefaultParagraphFont"/>
+    <w:link w:val="Footer"/>
+    <w:uiPriority w:val="99"/>
+    <w:rsid w:val="0083567F"/>
   </w:style>
 </w:styles>
 </file>

</xml_diff>

<commit_message>
Small updates to Asteroids
made asteroids respawn, fixed score system, fixed additional lives. changed rotation to work more like the retro game.
</commit_message>
<xml_diff>
--- a/Assessments/AT4/AT4 Design Document.docx
+++ b/Assessments/AT4/AT4 Design Document.docx
@@ -26,6 +26,9 @@
     </w:p>
     <w:p>
       <w:r>
+        <w:rPr>
+          <w:noProof/>
+        </w:rPr>
         <w:drawing>
           <wp:inline distT="0" distB="0" distL="0" distR="0" wp14:anchorId="75EE2489" wp14:editId="71B20BEF">
             <wp:extent cx="5731510" cy="3155950"/>
@@ -72,6 +75,13 @@
     </w:p>
     <w:sdt>
       <w:sdtPr>
+        <w:rPr>
+          <w:rFonts w:asciiTheme="minorHAnsi" w:eastAsiaTheme="minorHAnsi" w:hAnsiTheme="minorHAnsi" w:cstheme="minorBidi"/>
+          <w:color w:val="auto"/>
+          <w:sz w:val="22"/>
+          <w:szCs w:val="22"/>
+          <w:lang w:val="en-AU"/>
+        </w:rPr>
         <w:id w:val="-863204570"/>
         <w:docPartObj>
           <w:docPartGallery w:val="Table of Contents"/>
@@ -80,14 +90,9 @@
       </w:sdtPr>
       <w:sdtEndPr>
         <w:rPr>
-          <w:rFonts w:asciiTheme="minorHAnsi" w:eastAsiaTheme="minorHAnsi" w:hAnsiTheme="minorHAnsi" w:cstheme="minorBidi"/>
           <w:b/>
           <w:bCs/>
           <w:noProof/>
-          <w:color w:val="auto"/>
-          <w:sz w:val="22"/>
-          <w:szCs w:val="22"/>
-          <w:lang w:val="en-AU"/>
         </w:rPr>
       </w:sdtEndPr>
       <w:sdtContent>
@@ -494,18 +499,10 @@
         <w:t>The design of asteroids is simple. We just need a triangle representing the player that shoots at circular objects</w:t>
       </w:r>
       <w:r>
-        <w:t xml:space="preserve"> which break into smaller version of </w:t>
-      </w:r>
-      <w:proofErr w:type="gramStart"/>
-      <w:r>
-        <w:t>itself</w:t>
-      </w:r>
-      <w:r>
-        <w:t>, or</w:t>
-      </w:r>
-      <w:proofErr w:type="gramEnd"/>
-      <w:r>
-        <w:t xml:space="preserve"> gets destroyed if at its smallest.</w:t>
+        <w:t xml:space="preserve"> which break into smaller version of itself</w:t>
+      </w:r>
+      <w:r>
+        <w:t xml:space="preserve"> or gets destroyed if at its smallest.</w:t>
       </w:r>
     </w:p>
     <w:p>
@@ -565,20 +562,53 @@
     </w:p>
     <w:p>
       <w:r>
-        <w:t>In the original game, the</w:t>
-      </w:r>
-      <w:r>
-        <w:t xml:space="preserve"> asteroids were more varied in shape</w:t>
-      </w:r>
+        <w:t>In the</w:t>
+      </w:r>
+      <w:r>
+        <w:t xml:space="preserve"> retro game, the asteroids come in different shapes. This would be possible in Raylib using textures</w:t>
+      </w:r>
+      <w:r>
+        <w:t>, which I didn’t use because I forgot</w:t>
+      </w:r>
+      <w:r>
+        <w:t>,</w:t>
+      </w:r>
+      <w:r>
+        <w:t xml:space="preserve"> but also</w:t>
+      </w:r>
+      <w:r>
+        <w:t xml:space="preserve"> </w:t>
+      </w:r>
+      <w:r>
+        <w:t xml:space="preserve">because I wanted </w:t>
+      </w:r>
+      <w:r>
+        <w:t>to simplify the collision detections</w:t>
+      </w:r>
+      <w:r>
+        <w:t>,</w:t>
+      </w:r>
+      <w:r>
+        <w:t xml:space="preserve"> so we just </w:t>
+      </w:r>
+      <w:r>
+        <w:t>need</w:t>
+      </w:r>
+      <w:r>
+        <w:t xml:space="preserve"> to</w:t>
+      </w:r>
+      <w:r>
+        <w:t xml:space="preserve"> use some basic circle detections</w:t>
+      </w:r>
+      <w:r>
+        <w:t>.</w:t>
+      </w:r>
+    </w:p>
+    <w:p>
       <w:r>
         <w:rPr>
           <w:noProof/>
         </w:rPr>
-        <w:t xml:space="preserve"> </w:t>
-      </w:r>
-    </w:p>
-    <w:p>
-      <w:r>
         <w:drawing>
           <wp:inline distT="0" distB="0" distL="0" distR="0" wp14:anchorId="7486350C" wp14:editId="5BAE11C2">
             <wp:extent cx="1209844" cy="1419423"/>
@@ -618,9 +648,121 @@
       <w:r>
         <w:t xml:space="preserve"> </w:t>
       </w:r>
-    </w:p>
-    <w:p/>
-    <w:p/>
+      <w:r>
+        <w:drawing>
+          <wp:inline distT="0" distB="0" distL="0" distR="0" wp14:anchorId="4ED9BC83" wp14:editId="1221C3C3">
+            <wp:extent cx="1133633" cy="971686"/>
+            <wp:effectExtent l="0" t="0" r="0" b="0"/>
+            <wp:docPr id="1740170162" name="Picture 4"/>
+            <wp:cNvGraphicFramePr>
+              <a:graphicFrameLocks xmlns:a="http://schemas.openxmlformats.org/drawingml/2006/main" noChangeAspect="1"/>
+            </wp:cNvGraphicFramePr>
+            <a:graphic xmlns:a="http://schemas.openxmlformats.org/drawingml/2006/main">
+              <a:graphicData uri="http://schemas.openxmlformats.org/drawingml/2006/picture">
+                <pic:pic xmlns:pic="http://schemas.openxmlformats.org/drawingml/2006/picture">
+                  <pic:nvPicPr>
+                    <pic:cNvPr id="1740170162" name=""/>
+                    <pic:cNvPicPr/>
+                  </pic:nvPicPr>
+                  <pic:blipFill>
+                    <a:blip r:embed="rId11"/>
+                    <a:stretch>
+                      <a:fillRect/>
+                    </a:stretch>
+                  </pic:blipFill>
+                  <pic:spPr>
+                    <a:xfrm>
+                      <a:off x="0" y="0"/>
+                      <a:ext cx="1133633" cy="971686"/>
+                    </a:xfrm>
+                    <a:prstGeom prst="rect">
+                      <a:avLst/>
+                    </a:prstGeom>
+                  </pic:spPr>
+                </pic:pic>
+              </a:graphicData>
+            </a:graphic>
+          </wp:inline>
+        </w:drawing>
+      </w:r>
+    </w:p>
+    <w:p>
+      <w:r>
+        <w:t xml:space="preserve">The ship is displayed using a </w:t>
+      </w:r>
+      <w:r>
+        <w:t>triangle and</w:t>
+      </w:r>
+      <w:r>
+        <w:t xml:space="preserve"> shoots small little circles for bullets. </w:t>
+      </w:r>
+      <w:r>
+        <w:t xml:space="preserve">The </w:t>
+      </w:r>
+      <w:r>
+        <w:t xml:space="preserve">player starts with 3 extra lives, </w:t>
+      </w:r>
+      <w:r>
+        <w:t xml:space="preserve">with extra lives being given every </w:t>
+      </w:r>
+      <w:r>
+        <w:t>10,000 points</w:t>
+      </w:r>
+      <w:r>
+        <w:t xml:space="preserve"> gained</w:t>
+      </w:r>
+      <w:r>
+        <w:t>.</w:t>
+      </w:r>
+      <w:r>
+        <w:t xml:space="preserve"> </w:t>
+      </w:r>
+      <w:r>
+        <w:t xml:space="preserve">The ship </w:t>
+      </w:r>
+      <w:r>
+        <w:t>needs to move forward and keep that momentum whilst</w:t>
+      </w:r>
+      <w:r>
+        <w:t xml:space="preserve"> </w:t>
+      </w:r>
+      <w:r>
+        <w:t>also being</w:t>
+      </w:r>
+      <w:r>
+        <w:t xml:space="preserve"> able to rotate freely</w:t>
+      </w:r>
+      <w:r>
+        <w:t xml:space="preserve"> so you can drift around and shoot asteroids.</w:t>
+      </w:r>
+      <w:r>
+        <w:t xml:space="preserve"> </w:t>
+      </w:r>
+      <w:r>
+        <w:t>W</w:t>
+      </w:r>
+      <w:r>
+        <w:t>e</w:t>
+      </w:r>
+      <w:r>
+        <w:t xml:space="preserve"> also</w:t>
+      </w:r>
+      <w:r>
+        <w:t xml:space="preserve"> </w:t>
+      </w:r>
+      <w:r>
+        <w:t xml:space="preserve">should </w:t>
+      </w:r>
+      <w:r>
+        <w:t xml:space="preserve">add a brief period of immune time when getting hit in order to make things </w:t>
+      </w:r>
+      <w:r>
+        <w:t>fairer</w:t>
+      </w:r>
+      <w:r>
+        <w:t xml:space="preserve"> to the player, otherwise getting hit would melt away all your lives in a snap.</w:t>
+      </w:r>
+    </w:p>
     <w:p/>
     <w:p>
       <w:pPr>
@@ -668,6 +810,178 @@
           <w:lang w:val="en-US"/>
         </w:rPr>
       </w:pPr>
+      <w:r>
+        <w:rPr>
+          <w:lang w:val="en-US"/>
+        </w:rPr>
+        <w:t>Raylib by default has a Vector2 struct built in, so I can use that in order to track multiple aspects of the player, the bullets, and the asteroids</w:t>
+      </w:r>
+      <w:r>
+        <w:rPr>
+          <w:lang w:val="en-US"/>
+        </w:rPr>
+        <w:t>. Specifically, we’ll be tracking their positions, and their directions using Vector2’s</w:t>
+      </w:r>
+      <w:r>
+        <w:rPr>
+          <w:lang w:val="en-US"/>
+        </w:rPr>
+        <w:t>.</w:t>
+      </w:r>
+    </w:p>
+    <w:p>
+      <w:pPr>
+        <w:rPr>
+          <w:lang w:val="en-US"/>
+        </w:rPr>
+      </w:pPr>
+      <w:r>
+        <w:rPr>
+          <w:lang w:val="en-US"/>
+        </w:rPr>
+        <w:drawing>
+          <wp:inline distT="0" distB="0" distL="0" distR="0" wp14:anchorId="6C17115C" wp14:editId="6B1BC649">
+            <wp:extent cx="2819400" cy="2377440"/>
+            <wp:effectExtent l="0" t="0" r="0" b="3810"/>
+            <wp:docPr id="2006749549" name="Picture 5" descr="A screen shot of a computer program&#10;&#10;Description automatically generated with medium confidence"/>
+            <wp:cNvGraphicFramePr>
+              <a:graphicFrameLocks xmlns:a="http://schemas.openxmlformats.org/drawingml/2006/main" noChangeAspect="1"/>
+            </wp:cNvGraphicFramePr>
+            <a:graphic xmlns:a="http://schemas.openxmlformats.org/drawingml/2006/main">
+              <a:graphicData uri="http://schemas.openxmlformats.org/drawingml/2006/picture">
+                <pic:pic xmlns:pic="http://schemas.openxmlformats.org/drawingml/2006/picture">
+                  <pic:nvPicPr>
+                    <pic:cNvPr id="2006749549" name="Picture 2" descr="A screen shot of a computer program&#10;&#10;Description automatically generated with medium confidence"/>
+                    <pic:cNvPicPr/>
+                  </pic:nvPicPr>
+                  <pic:blipFill>
+                    <a:blip r:embed="rId12"/>
+                    <a:stretch>
+                      <a:fillRect/>
+                    </a:stretch>
+                  </pic:blipFill>
+                  <pic:spPr>
+                    <a:xfrm>
+                      <a:off x="0" y="0"/>
+                      <a:ext cx="2837060" cy="2392332"/>
+                    </a:xfrm>
+                    <a:prstGeom prst="rect">
+                      <a:avLst/>
+                    </a:prstGeom>
+                  </pic:spPr>
+                </pic:pic>
+              </a:graphicData>
+            </a:graphic>
+          </wp:inline>
+        </w:drawing>
+      </w:r>
+      <w:r>
+        <w:rPr>
+          <w:lang w:val="en-US"/>
+        </w:rPr>
+        <w:drawing>
+          <wp:inline distT="0" distB="0" distL="0" distR="0" wp14:anchorId="7D34D9CA" wp14:editId="0ED82B0D">
+            <wp:extent cx="2759789" cy="2295525"/>
+            <wp:effectExtent l="0" t="0" r="2540" b="0"/>
+            <wp:docPr id="1455174686" name="Picture 6" descr="A screen shot of a computer program&#10;&#10;Description automatically generated with low confidence"/>
+            <wp:cNvGraphicFramePr>
+              <a:graphicFrameLocks xmlns:a="http://schemas.openxmlformats.org/drawingml/2006/main" noChangeAspect="1"/>
+            </wp:cNvGraphicFramePr>
+            <a:graphic xmlns:a="http://schemas.openxmlformats.org/drawingml/2006/main">
+              <a:graphicData uri="http://schemas.openxmlformats.org/drawingml/2006/picture">
+                <pic:pic xmlns:pic="http://schemas.openxmlformats.org/drawingml/2006/picture">
+                  <pic:nvPicPr>
+                    <pic:cNvPr id="1455174686" name="Picture 4" descr="A screen shot of a computer program&#10;&#10;Description automatically generated with low confidence"/>
+                    <pic:cNvPicPr/>
+                  </pic:nvPicPr>
+                  <pic:blipFill>
+                    <a:blip r:embed="rId13"/>
+                    <a:stretch>
+                      <a:fillRect/>
+                    </a:stretch>
+                  </pic:blipFill>
+                  <pic:spPr>
+                    <a:xfrm>
+                      <a:off x="0" y="0"/>
+                      <a:ext cx="2764953" cy="2299820"/>
+                    </a:xfrm>
+                    <a:prstGeom prst="rect">
+                      <a:avLst/>
+                    </a:prstGeom>
+                  </pic:spPr>
+                </pic:pic>
+              </a:graphicData>
+            </a:graphic>
+          </wp:inline>
+        </w:drawing>
+      </w:r>
+    </w:p>
+    <w:p>
+      <w:pPr>
+        <w:rPr>
+          <w:lang w:val="en-US"/>
+        </w:rPr>
+      </w:pPr>
+      <w:r>
+        <w:rPr>
+          <w:lang w:val="en-US"/>
+        </w:rPr>
+        <w:t xml:space="preserve">Storing the values within structs and making the variables public, </w:t>
+      </w:r>
+      <w:r>
+        <w:rPr>
+          <w:lang w:val="en-US"/>
+        </w:rPr>
+        <w:t xml:space="preserve">I can access these from my Game.cpp file, </w:t>
+      </w:r>
+      <w:r>
+        <w:rPr>
+          <w:lang w:val="en-US"/>
+        </w:rPr>
+        <w:t xml:space="preserve">and modify them as needed. </w:t>
+      </w:r>
+      <w:r>
+        <w:rPr>
+          <w:lang w:val="en-US"/>
+        </w:rPr>
+        <w:t xml:space="preserve">Since the asteroids split, I can spawn </w:t>
+      </w:r>
+      <w:r>
+        <w:rPr>
+          <w:lang w:val="en-US"/>
+        </w:rPr>
+        <w:t xml:space="preserve">just </w:t>
+      </w:r>
+      <w:r>
+        <w:rPr>
+          <w:lang w:val="en-US"/>
+        </w:rPr>
+        <w:t>the large asteroids first, and respawn them later when enough small asteroids are destroyed. This will be done to prevent over-spawning asteroids.</w:t>
+      </w:r>
+      <w:r>
+        <w:rPr>
+          <w:lang w:val="en-US"/>
+        </w:rPr>
+        <w:t xml:space="preserve"> </w:t>
+      </w:r>
+      <w:r>
+        <w:rPr>
+          <w:lang w:val="en-US"/>
+        </w:rPr>
+        <w:t xml:space="preserve">Spawning the asteroids is easy, we just need to select a random </w:t>
+      </w:r>
+      <w:r>
+        <w:rPr>
+          <w:lang w:val="en-US"/>
+        </w:rPr>
+        <w:t>position and direction before moving them.</w:t>
+      </w:r>
+      <w:r>
+        <w:rPr>
+          <w:lang w:val="en-US"/>
+        </w:rPr>
+        <w:t xml:space="preserve"> This is easily achieved via Raylibs GetRandomValue() function</w:t>
+      </w:r>
     </w:p>
     <w:p>
       <w:pPr>
@@ -728,7 +1042,7 @@
       <w:bookmarkEnd w:id="4"/>
     </w:p>
     <w:sectPr>
-      <w:headerReference w:type="default" r:id="rId11"/>
+      <w:headerReference w:type="default" r:id="rId14"/>
       <w:pgSz w:w="11906" w:h="16838"/>
       <w:pgMar w:top="1440" w:right="1440" w:bottom="1440" w:left="1440" w:header="708" w:footer="708" w:gutter="0"/>
       <w:cols w:space="708"/>

</xml_diff>

<commit_message>
adjusted deceleration, AT4 finished
finished AT4, small increase to deceleration of the ship in Asteroids
</commit_message>
<xml_diff>
--- a/Assessments/AT4/AT4 Design Document.docx
+++ b/Assessments/AT4/AT4 Design Document.docx
@@ -7,7 +7,7 @@
         <w:pStyle w:val="Heading1"/>
         <w:jc w:val="center"/>
       </w:pPr>
-      <w:bookmarkStart w:id="0" w:name="_Toc136590683"/>
+      <w:bookmarkStart w:id="0" w:name="_Toc137220963"/>
       <w:r>
         <w:t>Assessment Task 4 – Retro Game Design Document</w:t>
       </w:r>
@@ -67,12 +67,23 @@
       </w:r>
     </w:p>
     <w:p/>
+    <w:p>
+      <w:r>
+        <w:t xml:space="preserve">Sorry its </w:t>
+      </w:r>
+      <w:proofErr w:type="gramStart"/>
+      <w:r>
+        <w:t>long ;</w:t>
+      </w:r>
+      <w:proofErr w:type="gramEnd"/>
+      <w:r>
+        <w:t xml:space="preserve"> x;</w:t>
+      </w:r>
+      <w:r>
+        <w:br w:type="page"/>
+      </w:r>
+    </w:p>
     <w:p/>
-    <w:p>
-      <w:r>
-        <w:br w:type="page"/>
-      </w:r>
-    </w:p>
     <w:sdt>
       <w:sdtPr>
         <w:rPr>
@@ -125,7 +136,7 @@
           <w:r>
             <w:fldChar w:fldCharType="separate"/>
           </w:r>
-          <w:hyperlink w:anchor="_Toc136590683" w:history="1">
+          <w:hyperlink w:anchor="_Toc137220963" w:history="1">
             <w:r>
               <w:rPr>
                 <w:rStyle w:val="Hyperlink"/>
@@ -152,7 +163,7 @@
                 <w:noProof/>
                 <w:webHidden/>
               </w:rPr>
-              <w:instrText xml:space="preserve"> PAGEREF _Toc136590683 \h </w:instrText>
+              <w:instrText xml:space="preserve"> PAGEREF _Toc137220963 \h </w:instrText>
             </w:r>
             <w:r>
               <w:rPr>
@@ -195,7 +206,7 @@
               <w:lang w:eastAsia="en-AU"/>
             </w:rPr>
           </w:pPr>
-          <w:hyperlink w:anchor="_Toc136590684" w:history="1">
+          <w:hyperlink w:anchor="_Toc137220964" w:history="1">
             <w:r>
               <w:rPr>
                 <w:rStyle w:val="Hyperlink"/>
@@ -222,7 +233,7 @@
                 <w:noProof/>
                 <w:webHidden/>
               </w:rPr>
-              <w:instrText xml:space="preserve"> PAGEREF _Toc136590684 \h </w:instrText>
+              <w:instrText xml:space="preserve"> PAGEREF _Toc137220964 \h </w:instrText>
             </w:r>
             <w:r>
               <w:rPr>
@@ -265,7 +276,7 @@
               <w:lang w:eastAsia="en-AU"/>
             </w:rPr>
           </w:pPr>
-          <w:hyperlink w:anchor="_Toc136590685" w:history="1">
+          <w:hyperlink w:anchor="_Toc137220965" w:history="1">
             <w:r>
               <w:rPr>
                 <w:rStyle w:val="Hyperlink"/>
@@ -293,7 +304,7 @@
                 <w:noProof/>
                 <w:webHidden/>
               </w:rPr>
-              <w:instrText xml:space="preserve"> PAGEREF _Toc136590685 \h </w:instrText>
+              <w:instrText xml:space="preserve"> PAGEREF _Toc137220965 \h </w:instrText>
             </w:r>
             <w:r>
               <w:rPr>
@@ -336,13 +347,13 @@
               <w:lang w:eastAsia="en-AU"/>
             </w:rPr>
           </w:pPr>
-          <w:hyperlink w:anchor="_Toc136590686" w:history="1">
+          <w:hyperlink w:anchor="_Toc137220966" w:history="1">
             <w:r>
               <w:rPr>
                 <w:rStyle w:val="Hyperlink"/>
                 <w:noProof/>
               </w:rPr>
-              <w:t>Design of Game</w:t>
+              <w:t>Design of the Game</w:t>
             </w:r>
             <w:r>
               <w:rPr>
@@ -363,7 +374,7 @@
                 <w:noProof/>
                 <w:webHidden/>
               </w:rPr>
-              <w:instrText xml:space="preserve"> PAGEREF _Toc136590686 \h </w:instrText>
+              <w:instrText xml:space="preserve"> PAGEREF _Toc137220966 \h </w:instrText>
             </w:r>
             <w:r>
               <w:rPr>
@@ -406,7 +417,7 @@
               <w:lang w:eastAsia="en-AU"/>
             </w:rPr>
           </w:pPr>
-          <w:hyperlink w:anchor="_Toc136590687" w:history="1">
+          <w:hyperlink w:anchor="_Toc137220967" w:history="1">
             <w:r>
               <w:rPr>
                 <w:rStyle w:val="Hyperlink"/>
@@ -433,7 +444,7 @@
                 <w:noProof/>
                 <w:webHidden/>
               </w:rPr>
-              <w:instrText xml:space="preserve"> PAGEREF _Toc136590687 \h </w:instrText>
+              <w:instrText xml:space="preserve"> PAGEREF _Toc137220967 \h </w:instrText>
             </w:r>
             <w:r>
               <w:rPr>
@@ -453,7 +464,7 @@
                 <w:noProof/>
                 <w:webHidden/>
               </w:rPr>
-              <w:t>6</w:t>
+              <w:t>7</w:t>
             </w:r>
             <w:r>
               <w:rPr>
@@ -487,7 +498,7 @@
       <w:pPr>
         <w:pStyle w:val="Heading2"/>
       </w:pPr>
-      <w:bookmarkStart w:id="1" w:name="_Toc136590684"/>
+      <w:bookmarkStart w:id="1" w:name="_Toc137220964"/>
       <w:r>
         <w:lastRenderedPageBreak/>
         <w:t>Design Concept</w:t>
@@ -791,7 +802,7 @@
           <w:lang w:val="en-US"/>
         </w:rPr>
       </w:pPr>
-      <w:bookmarkStart w:id="2" w:name="_Toc136590685"/>
+      <w:bookmarkStart w:id="2" w:name="_Toc137220965"/>
       <w:r>
         <w:rPr>
           <w:lang w:val="en-US"/>
@@ -1089,6 +1100,7 @@
       </w:r>
       <w:r>
         <w:rPr>
+          <w:noProof/>
           <w:lang w:val="en-US"/>
         </w:rPr>
         <w:drawing>
@@ -1129,6 +1141,7 @@
       </w:r>
       <w:r>
         <w:rPr>
+          <w:noProof/>
           <w:lang w:val="en-US"/>
         </w:rPr>
         <w:drawing>
@@ -1182,6 +1195,7 @@
       </w:pPr>
       <w:r>
         <w:rPr>
+          <w:noProof/>
           <w:lang w:val="en-US"/>
         </w:rPr>
         <w:drawing>
@@ -1236,7 +1250,6 @@
           <w:szCs w:val="26"/>
         </w:rPr>
       </w:pPr>
-      <w:bookmarkStart w:id="3" w:name="_Toc136590686"/>
       <w:r>
         <w:br w:type="page"/>
       </w:r>
@@ -1245,6 +1258,7 @@
       <w:pPr>
         <w:pStyle w:val="Heading2"/>
       </w:pPr>
+      <w:bookmarkStart w:id="3" w:name="_Toc137220966"/>
       <w:r>
         <w:lastRenderedPageBreak/>
         <w:t>Design of</w:t>
@@ -1394,14 +1408,422 @@
         </w:numPr>
       </w:pPr>
       <w:r>
-        <w:t>And finally, everything should be made of lines.</w:t>
-      </w:r>
-    </w:p>
-    <w:p>
-      <w:r>
-        <w:t>Raylib has functions that draw outlines of objects, so I can use that in order to draw everything.</w:t>
-      </w:r>
-    </w:p>
+        <w:t>And finally, everything should be</w:t>
+      </w:r>
+      <w:r>
+        <w:t xml:space="preserve"> displayed as an outline</w:t>
+      </w:r>
+      <w:r>
+        <w:t>.</w:t>
+      </w:r>
+    </w:p>
+    <w:p>
+      <w:r>
+        <w:t>Raylib has many draw functions for shapes, one of which being the triangle to display the player</w:t>
+      </w:r>
+      <w:r>
+        <w:t>, but it takes in 3</w:t>
+      </w:r>
+      <w:r>
+        <w:t xml:space="preserve"> </w:t>
+      </w:r>
+      <w:r>
+        <w:t>v</w:t>
+      </w:r>
+      <w:r>
+        <w:t>ector</w:t>
+      </w:r>
+      <w:r>
+        <w:t>2s</w:t>
+      </w:r>
+      <w:r>
+        <w:t xml:space="preserve">, and needs to rotate correctly. </w:t>
+      </w:r>
+      <w:r>
+        <w:t xml:space="preserve">Using some math that I </w:t>
+      </w:r>
+      <w:r>
+        <w:t xml:space="preserve">adapted from </w:t>
+      </w:r>
+      <w:hyperlink r:id="rId17" w:history="1">
+        <w:r>
+          <w:rPr>
+            <w:rStyle w:val="Hyperlink"/>
+          </w:rPr>
+          <w:t>here</w:t>
+        </w:r>
+      </w:hyperlink>
+      <w:r>
+        <w:t xml:space="preserve"> (stack overflow)</w:t>
+      </w:r>
+      <w:r>
+        <w:t>, I can</w:t>
+      </w:r>
+      <w:r>
+        <w:t xml:space="preserve"> use the rotation variable to update </w:t>
+      </w:r>
+      <w:r>
+        <w:t>each Vector2 that create the triangle</w:t>
+      </w:r>
+      <w:r>
+        <w:t>, and then adding a slight offset to the ca</w:t>
+      </w:r>
+      <w:r>
+        <w:t>l</w:t>
+      </w:r>
+      <w:r>
+        <w:t>culations to shape the</w:t>
+      </w:r>
+      <w:r>
+        <w:t xml:space="preserve"> triangle</w:t>
+      </w:r>
+      <w:r>
+        <w:t xml:space="preserve"> by squeezing the sides, or extending the </w:t>
+      </w:r>
+      <w:r>
+        <w:t>peak</w:t>
+      </w:r>
+      <w:r>
+        <w:t>.</w:t>
+      </w:r>
+      <w:r>
+        <w:br/>
+      </w:r>
+      <w:r>
+        <w:drawing>
+          <wp:inline distT="0" distB="0" distL="0" distR="0" wp14:anchorId="09CC8A42" wp14:editId="2FCDD8D8">
+            <wp:extent cx="6231313" cy="609600"/>
+            <wp:effectExtent l="0" t="0" r="0" b="0"/>
+            <wp:docPr id="1500208672" name="Picture 10"/>
+            <wp:cNvGraphicFramePr>
+              <a:graphicFrameLocks xmlns:a="http://schemas.openxmlformats.org/drawingml/2006/main" noChangeAspect="1"/>
+            </wp:cNvGraphicFramePr>
+            <a:graphic xmlns:a="http://schemas.openxmlformats.org/drawingml/2006/main">
+              <a:graphicData uri="http://schemas.openxmlformats.org/drawingml/2006/picture">
+                <pic:pic xmlns:pic="http://schemas.openxmlformats.org/drawingml/2006/picture">
+                  <pic:nvPicPr>
+                    <pic:cNvPr id="1500208672" name=""/>
+                    <pic:cNvPicPr/>
+                  </pic:nvPicPr>
+                  <pic:blipFill>
+                    <a:blip r:embed="rId18"/>
+                    <a:stretch>
+                      <a:fillRect/>
+                    </a:stretch>
+                  </pic:blipFill>
+                  <pic:spPr>
+                    <a:xfrm>
+                      <a:off x="0" y="0"/>
+                      <a:ext cx="6237937" cy="610248"/>
+                    </a:xfrm>
+                    <a:prstGeom prst="rect">
+                      <a:avLst/>
+                    </a:prstGeom>
+                  </pic:spPr>
+                </pic:pic>
+              </a:graphicData>
+            </a:graphic>
+          </wp:inline>
+        </w:drawing>
+      </w:r>
+      <w:r>
+        <w:br/>
+      </w:r>
+      <w:r>
+        <w:t>The asteroids sizes and splitting are significantly less complex, and require me only to draw circles with different radius</w:t>
+      </w:r>
+      <w:r>
+        <w:t>, and when they get hit to make deactivate them and spawn smaller asteroids if needed.</w:t>
+      </w:r>
+      <w:r>
+        <w:t xml:space="preserve"> </w:t>
+      </w:r>
+      <w:r>
+        <w:t>To do this, I need to loop through all the bullets and see if they are active and colliding with an asteroid, and then split it or destroy it</w:t>
+      </w:r>
+      <w:r>
+        <w:t>.</w:t>
+      </w:r>
+      <w:r>
+        <w:t xml:space="preserve"> After destroying 4 small asteroids, a big asteroid will spawn on the sides.</w:t>
+      </w:r>
+      <w:r>
+        <w:br/>
+      </w:r>
+      <w:r>
+        <w:drawing>
+          <wp:inline distT="0" distB="0" distL="0" distR="0" wp14:anchorId="003DD917" wp14:editId="29D74E13">
+            <wp:extent cx="5731510" cy="1762125"/>
+            <wp:effectExtent l="0" t="0" r="2540" b="9525"/>
+            <wp:docPr id="1865098229" name="Picture 11" descr="A picture containing screenshot, text&#10;&#10;Description automatically generated"/>
+            <wp:cNvGraphicFramePr>
+              <a:graphicFrameLocks xmlns:a="http://schemas.openxmlformats.org/drawingml/2006/main" noChangeAspect="1"/>
+            </wp:cNvGraphicFramePr>
+            <a:graphic xmlns:a="http://schemas.openxmlformats.org/drawingml/2006/main">
+              <a:graphicData uri="http://schemas.openxmlformats.org/drawingml/2006/picture">
+                <pic:pic xmlns:pic="http://schemas.openxmlformats.org/drawingml/2006/picture">
+                  <pic:nvPicPr>
+                    <pic:cNvPr id="1865098229" name="Picture 3" descr="A picture containing screenshot, text&#10;&#10;Description automatically generated"/>
+                    <pic:cNvPicPr/>
+                  </pic:nvPicPr>
+                  <pic:blipFill>
+                    <a:blip r:embed="rId19"/>
+                    <a:stretch>
+                      <a:fillRect/>
+                    </a:stretch>
+                  </pic:blipFill>
+                  <pic:spPr>
+                    <a:xfrm>
+                      <a:off x="0" y="0"/>
+                      <a:ext cx="5731510" cy="1762125"/>
+                    </a:xfrm>
+                    <a:prstGeom prst="rect">
+                      <a:avLst/>
+                    </a:prstGeom>
+                  </pic:spPr>
+                </pic:pic>
+              </a:graphicData>
+            </a:graphic>
+          </wp:inline>
+        </w:drawing>
+      </w:r>
+      <w:r>
+        <w:br/>
+      </w:r>
+      <w:r>
+        <w:t>S</w:t>
+      </w:r>
+      <w:r>
+        <w:t xml:space="preserve">plitting the asteroid is </w:t>
+      </w:r>
+      <w:r>
+        <w:t>easy enough as I can</w:t>
+      </w:r>
+      <w:r>
+        <w:t xml:space="preserve"> it through a for loop that goes twice and spawns two different asteroids in different directions based on the </w:t>
+      </w:r>
+      <w:proofErr w:type="gramStart"/>
+      <w:r>
+        <w:t>bullets</w:t>
+      </w:r>
+      <w:proofErr w:type="gramEnd"/>
+      <w:r>
+        <w:t xml:space="preserve"> rotation when fired</w:t>
+      </w:r>
+      <w:r>
+        <w:t>, and reversing the calculations to get the second asteroid going in the opposite direction</w:t>
+      </w:r>
+      <w:r>
+        <w:t>, unless it’s the small asteroid, which just disappears.</w:t>
+      </w:r>
+    </w:p>
+    <w:p>
+      <w:r>
+        <w:t xml:space="preserve">The Lives </w:t>
+      </w:r>
+      <w:r>
+        <w:t xml:space="preserve">and Score </w:t>
+      </w:r>
+      <w:r>
+        <w:t>system</w:t>
+      </w:r>
+      <w:r>
+        <w:t>s are super easy. When destroying an asteroid, I just need to increment the score and if getting hit by an asteroid, I need to remove a life.</w:t>
+      </w:r>
+    </w:p>
+    <w:p>
+      <w:r>
+        <w:lastRenderedPageBreak/>
+        <w:drawing>
+          <wp:inline distT="0" distB="0" distL="0" distR="0" wp14:anchorId="6751F893" wp14:editId="40C82981">
+            <wp:extent cx="3619500" cy="1150122"/>
+            <wp:effectExtent l="0" t="0" r="0" b="0"/>
+            <wp:docPr id="1046319077" name="Picture 12"/>
+            <wp:cNvGraphicFramePr>
+              <a:graphicFrameLocks xmlns:a="http://schemas.openxmlformats.org/drawingml/2006/main" noChangeAspect="1"/>
+            </wp:cNvGraphicFramePr>
+            <a:graphic xmlns:a="http://schemas.openxmlformats.org/drawingml/2006/main">
+              <a:graphicData uri="http://schemas.openxmlformats.org/drawingml/2006/picture">
+                <pic:pic xmlns:pic="http://schemas.openxmlformats.org/drawingml/2006/picture">
+                  <pic:nvPicPr>
+                    <pic:cNvPr id="1046319077" name=""/>
+                    <pic:cNvPicPr/>
+                  </pic:nvPicPr>
+                  <pic:blipFill>
+                    <a:blip r:embed="rId20"/>
+                    <a:stretch>
+                      <a:fillRect/>
+                    </a:stretch>
+                  </pic:blipFill>
+                  <pic:spPr>
+                    <a:xfrm>
+                      <a:off x="0" y="0"/>
+                      <a:ext cx="3632577" cy="1154277"/>
+                    </a:xfrm>
+                    <a:prstGeom prst="rect">
+                      <a:avLst/>
+                    </a:prstGeom>
+                  </pic:spPr>
+                </pic:pic>
+              </a:graphicData>
+            </a:graphic>
+          </wp:inline>
+        </w:drawing>
+      </w:r>
+    </w:p>
+    <w:p>
+      <w:r>
+        <w:t xml:space="preserve">Displaying these is even easier, as I just need to draw text for the score, and use the same calculations for displaying the player but with </w:t>
+      </w:r>
+      <w:r>
+        <w:t xml:space="preserve">fixed </w:t>
+      </w:r>
+      <w:r>
+        <w:t>rotations</w:t>
+      </w:r>
+      <w:r>
+        <w:t>, and a position that moved over for each life you have</w:t>
+      </w:r>
+      <w:r>
+        <w:t xml:space="preserve">, which </w:t>
+      </w:r>
+      <w:r>
+        <w:t xml:space="preserve">is </w:t>
+      </w:r>
+      <w:r>
+        <w:t xml:space="preserve">done using brackets </w:t>
+      </w:r>
+      <w:r>
+        <w:t xml:space="preserve">and </w:t>
+      </w:r>
+      <w:r>
+        <w:t>multipl</w:t>
+      </w:r>
+      <w:r>
+        <w:t>ying</w:t>
+      </w:r>
+      <w:r>
+        <w:t xml:space="preserve"> a</w:t>
+      </w:r>
+      <w:r>
+        <w:t>n offset value</w:t>
+      </w:r>
+      <w:r>
+        <w:t xml:space="preserve"> for its position</w:t>
+      </w:r>
+      <w:r>
+        <w:t>.</w:t>
+      </w:r>
+      <w:r>
+        <w:br/>
+      </w:r>
+      <w:r>
+        <w:drawing>
+          <wp:inline distT="0" distB="0" distL="0" distR="0" wp14:anchorId="118E109D" wp14:editId="2093D936">
+            <wp:extent cx="5731510" cy="967740"/>
+            <wp:effectExtent l="0" t="0" r="2540" b="3810"/>
+            <wp:docPr id="735927615" name="Picture 13" descr="A screen shot of a computer&#10;&#10;Description automatically generated with low confidence"/>
+            <wp:cNvGraphicFramePr>
+              <a:graphicFrameLocks xmlns:a="http://schemas.openxmlformats.org/drawingml/2006/main" noChangeAspect="1"/>
+            </wp:cNvGraphicFramePr>
+            <a:graphic xmlns:a="http://schemas.openxmlformats.org/drawingml/2006/main">
+              <a:graphicData uri="http://schemas.openxmlformats.org/drawingml/2006/picture">
+                <pic:pic xmlns:pic="http://schemas.openxmlformats.org/drawingml/2006/picture">
+                  <pic:nvPicPr>
+                    <pic:cNvPr id="735927615" name="Picture 5" descr="A screen shot of a computer&#10;&#10;Description automatically generated with low confidence"/>
+                    <pic:cNvPicPr/>
+                  </pic:nvPicPr>
+                  <pic:blipFill>
+                    <a:blip r:embed="rId21"/>
+                    <a:stretch>
+                      <a:fillRect/>
+                    </a:stretch>
+                  </pic:blipFill>
+                  <pic:spPr>
+                    <a:xfrm>
+                      <a:off x="0" y="0"/>
+                      <a:ext cx="5731510" cy="967740"/>
+                    </a:xfrm>
+                    <a:prstGeom prst="rect">
+                      <a:avLst/>
+                    </a:prstGeom>
+                  </pic:spPr>
+                </pic:pic>
+              </a:graphicData>
+            </a:graphic>
+          </wp:inline>
+        </w:drawing>
+      </w:r>
+    </w:p>
+    <w:p>
+      <w:r>
+        <w:t xml:space="preserve">The wrap around for the player and asteroids </w:t>
+      </w:r>
+      <w:r>
+        <w:t>is done by detecting if they’re at the screen edge +</w:t>
+      </w:r>
+      <w:r>
+        <w:t xml:space="preserve"> / </w:t>
+      </w:r>
+      <w:r>
+        <w:t>- their radius a</w:t>
+      </w:r>
+      <w:r>
+        <w:t xml:space="preserve">nd an offset value to make sure you don’t see them pop </w:t>
+      </w:r>
+      <w:r>
+        <w:t>out</w:t>
+      </w:r>
+      <w:r>
+        <w:t xml:space="preserve">, then they get teleported to the opposite side, whereas the bullets just </w:t>
+      </w:r>
+      <w:r>
+        <w:t>deactivate,</w:t>
+      </w:r>
+      <w:r>
+        <w:t xml:space="preserve"> and stop being drawn.</w:t>
+      </w:r>
+    </w:p>
+    <w:p>
+      <w:r>
+        <w:drawing>
+          <wp:inline distT="0" distB="0" distL="0" distR="0" wp14:anchorId="0AE3316A" wp14:editId="6B684003">
+            <wp:extent cx="5731510" cy="2981325"/>
+            <wp:effectExtent l="0" t="0" r="2540" b="9525"/>
+            <wp:docPr id="1301986797" name="Picture 14" descr="A picture containing text, screenshot, font&#10;&#10;Description automatically generated"/>
+            <wp:cNvGraphicFramePr>
+              <a:graphicFrameLocks xmlns:a="http://schemas.openxmlformats.org/drawingml/2006/main" noChangeAspect="1"/>
+            </wp:cNvGraphicFramePr>
+            <a:graphic xmlns:a="http://schemas.openxmlformats.org/drawingml/2006/main">
+              <a:graphicData uri="http://schemas.openxmlformats.org/drawingml/2006/picture">
+                <pic:pic xmlns:pic="http://schemas.openxmlformats.org/drawingml/2006/picture">
+                  <pic:nvPicPr>
+                    <pic:cNvPr id="1301986797" name="Picture 6" descr="A picture containing text, screenshot, font&#10;&#10;Description automatically generated"/>
+                    <pic:cNvPicPr/>
+                  </pic:nvPicPr>
+                  <pic:blipFill>
+                    <a:blip r:embed="rId22"/>
+                    <a:stretch>
+                      <a:fillRect/>
+                    </a:stretch>
+                  </pic:blipFill>
+                  <pic:spPr>
+                    <a:xfrm>
+                      <a:off x="0" y="0"/>
+                      <a:ext cx="5731510" cy="2981325"/>
+                    </a:xfrm>
+                    <a:prstGeom prst="rect">
+                      <a:avLst/>
+                    </a:prstGeom>
+                  </pic:spPr>
+                </pic:pic>
+              </a:graphicData>
+            </a:graphic>
+          </wp:inline>
+        </w:drawing>
+      </w:r>
+    </w:p>
+    <w:p/>
     <w:p>
       <w:pPr>
         <w:rPr>
@@ -1419,7 +1841,7 @@
       <w:pPr>
         <w:pStyle w:val="Heading2"/>
       </w:pPr>
-      <w:bookmarkStart w:id="4" w:name="_Toc136590687"/>
+      <w:bookmarkStart w:id="4" w:name="_Toc137220967"/>
       <w:r>
         <w:lastRenderedPageBreak/>
         <w:t>Version Control</w:t>
@@ -1435,7 +1857,7 @@
       </w:r>
     </w:p>
     <w:p>
-      <w:hyperlink r:id="rId17" w:history="1">
+      <w:hyperlink r:id="rId23" w:history="1">
         <w:r>
           <w:rPr>
             <w:rStyle w:val="Hyperlink"/>
@@ -1446,11 +1868,14 @@
     </w:p>
     <w:p>
       <w:r>
+        <w:rPr>
+          <w:noProof/>
+        </w:rPr>
         <w:drawing>
           <wp:inline distT="0" distB="0" distL="0" distR="0" wp14:anchorId="7421B348" wp14:editId="31DAF910">
             <wp:extent cx="5731510" cy="3754755"/>
             <wp:effectExtent l="0" t="0" r="2540" b="0"/>
-            <wp:docPr id="1663459832" name="Picture 10" descr="A screenshot of a computer&#10;&#10;Description automatically generated"/>
+            <wp:docPr id="1663459832" name="Picture 15" descr="A screenshot of a computer&#10;&#10;Description automatically generated"/>
             <wp:cNvGraphicFramePr>
               <a:graphicFrameLocks xmlns:a="http://schemas.openxmlformats.org/drawingml/2006/main" noChangeAspect="1"/>
             </wp:cNvGraphicFramePr>
@@ -1462,7 +1887,7 @@
                     <pic:cNvPicPr/>
                   </pic:nvPicPr>
                   <pic:blipFill>
-                    <a:blip r:embed="rId18"/>
+                    <a:blip r:embed="rId24"/>
                     <a:stretch>
                       <a:fillRect/>
                     </a:stretch>
@@ -1485,11 +1910,14 @@
     </w:p>
     <w:p>
       <w:r>
+        <w:rPr>
+          <w:noProof/>
+        </w:rPr>
         <w:drawing>
           <wp:inline distT="0" distB="0" distL="0" distR="0" wp14:anchorId="07C0BA41" wp14:editId="413B95B1">
             <wp:extent cx="5731510" cy="3567430"/>
             <wp:effectExtent l="0" t="0" r="2540" b="0"/>
-            <wp:docPr id="2110688825" name="Picture 11" descr="A screenshot of a computer&#10;&#10;Description automatically generated"/>
+            <wp:docPr id="2110688825" name="Picture 16" descr="A screenshot of a computer&#10;&#10;Description automatically generated"/>
             <wp:cNvGraphicFramePr>
               <a:graphicFrameLocks xmlns:a="http://schemas.openxmlformats.org/drawingml/2006/main" noChangeAspect="1"/>
             </wp:cNvGraphicFramePr>
@@ -1501,7 +1929,7 @@
                     <pic:cNvPicPr/>
                   </pic:nvPicPr>
                   <pic:blipFill>
-                    <a:blip r:embed="rId19"/>
+                    <a:blip r:embed="rId25"/>
                     <a:stretch>
                       <a:fillRect/>
                     </a:stretch>
@@ -1523,7 +1951,7 @@
       </w:r>
     </w:p>
     <w:sectPr>
-      <w:headerReference w:type="default" r:id="rId20"/>
+      <w:headerReference w:type="default" r:id="rId26"/>
       <w:pgSz w:w="11906" w:h="16838"/>
       <w:pgMar w:top="1440" w:right="1440" w:bottom="1440" w:left="1440" w:header="708" w:footer="708" w:gutter="0"/>
       <w:cols w:space="708"/>
@@ -2480,6 +2908,18 @@
       <w:u w:val="single"/>
     </w:rPr>
   </w:style>
+  <w:style w:type="character" w:styleId="UnresolvedMention">
+    <w:name w:val="Unresolved Mention"/>
+    <w:basedOn w:val="DefaultParagraphFont"/>
+    <w:uiPriority w:val="99"/>
+    <w:semiHidden/>
+    <w:unhideWhenUsed/>
+    <w:rsid w:val="00EF7E38"/>
+    <w:rPr>
+      <w:color w:val="605E5C"/>
+      <w:shd w:val="clear" w:color="auto" w:fill="E1DFDD"/>
+    </w:rPr>
+  </w:style>
 </w:styles>
 </file>
 

</xml_diff>